<commit_message>
print whether a transaction is good or bad no matter what
</commit_message>
<xml_diff>
--- a/exercise2report.docx
+++ b/exercise2report.docx
@@ -15,23 +15,7 @@
     <w:p/>
     <w:p>
       <w:r>
-        <w:t xml:space="preserve">I approached the problem by using an </w:t>
-      </w:r>
-      <w:proofErr w:type="spellStart"/>
-      <w:r>
-        <w:t>hashmap</w:t>
-      </w:r>
-      <w:proofErr w:type="spellEnd"/>
-      <w:r>
-        <w:t xml:space="preserve"> as my data structure to represent the ledger. Each block holds a transaction. Each transaction holds an array of accounts and </w:t>
-      </w:r>
-      <w:proofErr w:type="spellStart"/>
-      <w:r>
-        <w:t>utxos</w:t>
-      </w:r>
-      <w:proofErr w:type="spellEnd"/>
-      <w:r>
-        <w:t xml:space="preserve">.  When adding a transaction, the appropriate previous transactions are accessed and sum all of their outputs are used to verify that they match the output of transaction being added. </w:t>
+        <w:t xml:space="preserve">I approached the problem by using an hashmap as my data structure to represent the ledger. Each block holds a transaction. Each transaction holds an array of accounts and utxos.  When adding a transaction, the appropriate previous transactions are accessed and sum all of their outputs are used to verify that they match the output of transaction being added. </w:t>
       </w:r>
       <w:r>
         <w:t xml:space="preserve"> </w:t>
@@ -55,7 +39,15 @@
         <w:t xml:space="preserve">This was initially a problem because </w:t>
       </w:r>
       <w:r>
-        <w:t>If the current transaction turns out to be invalid</w:t>
+        <w:t>If the</w:t>
+      </w:r>
+      <w:bookmarkStart w:id="0" w:name="_GoBack"/>
+      <w:bookmarkEnd w:id="0"/>
+      <w:r>
+        <w:t xml:space="preserve"> new</w:t>
+      </w:r>
+      <w:r>
+        <w:t xml:space="preserve"> transaction turns out to be invalid</w:t>
       </w:r>
       <w:r>
         <w:t xml:space="preserve"> and transactions were already marked as spent, then those mutations to the ledger were never undone</w:t>
@@ -64,18 +56,19 @@
         <w:t>.</w:t>
       </w:r>
       <w:r>
-        <w:t xml:space="preserve"> This was the first time I had a project where I had to keep a record of transformations and undo them as necessary.</w:t>
+        <w:t xml:space="preserve"> This was the first time I had a project where I had to keep a record of transformations and undo them </w:t>
+      </w:r>
+      <w:r>
+        <w:t>if</w:t>
+      </w:r>
+      <w:r>
+        <w:t xml:space="preserve"> necessary.</w:t>
       </w:r>
     </w:p>
     <w:p/>
     <w:p>
       <w:r>
-        <w:t>Unfortunately, all testing has been done manually</w:t>
-      </w:r>
-      <w:bookmarkStart w:id="0" w:name="_GoBack"/>
-      <w:bookmarkEnd w:id="0"/>
-      <w:r>
-        <w:t xml:space="preserve">. </w:t>
+        <w:t xml:space="preserve">Unfortunately, all testing has been done manually. </w:t>
       </w:r>
       <w:r>
         <w:t xml:space="preserve">To test </w:t>
@@ -94,6 +87,9 @@
       </w:r>
       <w:r>
         <w:t xml:space="preserve"> and incorrect totals.</w:t>
+      </w:r>
+      <w:r>
+        <w:t xml:space="preserve"> I have also written a well formed ledger.</w:t>
       </w:r>
     </w:p>
     <w:p/>

</xml_diff>